<commit_message>
Double checked the docs
</commit_message>
<xml_diff>
--- a/PrintFeatureDemoDocuments.docx
+++ b/PrintFeatureDemoDocuments.docx
@@ -1528,6 +1528,18 @@
           <w:rFonts w:ascii="Segoe UI" w:hAnsi="Segoe UI" w:cs="Segoe UI"/>
         </w:rPr>
         <w:t>After designing the report, including the parameters and data source, right-click the rdlc file in Solution Explorer and open with the XML (Text) Editor.</w:t>
+      </w:r>
+      <w:r>
+        <w:rPr>
+          <w:rFonts w:ascii="Segoe UI" w:hAnsi="Segoe UI" w:cs="Segoe UI"/>
+        </w:rPr>
+        <w:t xml:space="preserve"> </w:t>
+      </w:r>
+      <w:r>
+        <w:rPr>
+          <w:rFonts w:ascii="Segoe UI" w:hAnsi="Segoe UI" w:cs="Segoe UI"/>
+        </w:rPr>
+        <w:t>Do this every time if there are changes to the report design.</w:t>
       </w:r>
     </w:p>
     <w:p>

</xml_diff>